<commit_message>
user stories (save  and load) modified
</commit_message>
<xml_diff>
--- a/Documents/Product_Backlog.docx
+++ b/Documents/Product_Backlog.docx
@@ -2319,7 +2319,15 @@
                 <w:color w:val="000000"/>
                 <w:lang w:val="en-US" w:eastAsia="it-IT"/>
               </w:rPr>
-              <w:t>then you can name and store it as jpeg or png</w:t>
+              <w:t xml:space="preserve">then you can name and store it as </w:t>
+            </w:r>
+            <w:r>
+              <w:rPr>
+                <w:rFonts w:ascii="Calibri" w:eastAsia="Times New Roman" w:hAnsi="Calibri" w:cs="Calibri"/>
+                <w:color w:val="000000"/>
+                <w:lang w:val="en-US" w:eastAsia="it-IT"/>
+              </w:rPr>
+              <w:t>xml</w:t>
             </w:r>
           </w:p>
         </w:tc>
@@ -2564,7 +2572,23 @@
                 <w:color w:val="000000"/>
                 <w:lang w:val="en-US" w:eastAsia="it-IT"/>
               </w:rPr>
-              <w:t>then I can choose a file jpeg or png from directories and view it on drawing window</w:t>
+              <w:t xml:space="preserve">then I can choose a file </w:t>
+            </w:r>
+            <w:r>
+              <w:rPr>
+                <w:rFonts w:ascii="Calibri" w:eastAsia="Times New Roman" w:hAnsi="Calibri" w:cs="Calibri"/>
+                <w:color w:val="000000"/>
+                <w:lang w:val="en-US" w:eastAsia="it-IT"/>
+              </w:rPr>
+              <w:t>xml</w:t>
+            </w:r>
+            <w:r>
+              <w:rPr>
+                <w:rFonts w:ascii="Calibri" w:eastAsia="Times New Roman" w:hAnsi="Calibri" w:cs="Calibri"/>
+                <w:color w:val="000000"/>
+                <w:lang w:val="en-US" w:eastAsia="it-IT"/>
+              </w:rPr>
+              <w:t xml:space="preserve"> from directories and view it on drawing window</w:t>
             </w:r>
           </w:p>
         </w:tc>
@@ -4243,71 +4267,71 @@
                 <w:color w:val="000000"/>
                 <w:lang w:eastAsia="it-IT"/>
               </w:rPr>
+              <w:t>1</w:t>
+            </w:r>
+            <w:r>
+              <w:rPr>
+                <w:rFonts w:ascii="Calibri" w:eastAsia="Times New Roman" w:hAnsi="Calibri" w:cs="Calibri"/>
+                <w:color w:val="000000"/>
+                <w:lang w:eastAsia="it-IT"/>
+              </w:rPr>
+              <w:t>7</w:t>
+            </w:r>
+          </w:p>
+        </w:tc>
+        <w:tc>
+          <w:tcPr>
+            <w:tcW w:w="0" w:type="auto"/>
+            <w:tcBorders>
+              <w:top w:val="single" w:sz="8" w:space="0" w:color="000000"/>
+              <w:left w:val="single" w:sz="8" w:space="0" w:color="000000"/>
+              <w:bottom w:val="single" w:sz="8" w:space="0" w:color="000000"/>
+              <w:right w:val="single" w:sz="8" w:space="0" w:color="000000"/>
+            </w:tcBorders>
+            <w:tcMar>
+              <w:top w:w="100" w:type="dxa"/>
+              <w:left w:w="100" w:type="dxa"/>
+              <w:bottom w:w="100" w:type="dxa"/>
+              <w:right w:w="100" w:type="dxa"/>
+            </w:tcMar>
+            <w:hideMark/>
+          </w:tcPr>
+          <w:p>
+            <w:pPr>
+              <w:spacing w:after="0" w:line="240" w:lineRule="auto"/>
+              <w:rPr>
+                <w:rFonts w:ascii="Times New Roman" w:eastAsia="Times New Roman" w:hAnsi="Times New Roman" w:cs="Times New Roman"/>
+                <w:sz w:val="24"/>
+                <w:szCs w:val="24"/>
+                <w:lang w:val="en-US" w:eastAsia="it-IT"/>
+              </w:rPr>
+            </w:pPr>
+            <w:r>
+              <w:rPr>
+                <w:rFonts w:ascii="Calibri" w:eastAsia="Times New Roman" w:hAnsi="Calibri" w:cs="Calibri"/>
+                <w:color w:val="000000"/>
+                <w:lang w:val="en-US" w:eastAsia="it-IT"/>
+              </w:rPr>
+              <w:t>I want to be able to undo operations an unlimited number of times </w:t>
+            </w:r>
+          </w:p>
+          <w:p>
+            <w:pPr>
+              <w:spacing w:after="0" w:line="240" w:lineRule="auto"/>
+              <w:rPr>
+                <w:rFonts w:ascii="Times New Roman" w:eastAsia="Times New Roman" w:hAnsi="Times New Roman" w:cs="Times New Roman"/>
+                <w:sz w:val="24"/>
+                <w:szCs w:val="24"/>
+                <w:lang w:val="en-US" w:eastAsia="it-IT"/>
+              </w:rPr>
+            </w:pPr>
+            <w:r>
+              <w:rPr>
+                <w:rFonts w:ascii="Calibri" w:eastAsia="Times New Roman" w:hAnsi="Calibri" w:cs="Calibri"/>
+                <w:color w:val="000000"/>
+                <w:lang w:val="en-US" w:eastAsia="it-IT"/>
+              </w:rPr>
               <w:lastRenderedPageBreak/>
-              <w:t>1</w:t>
-            </w:r>
-            <w:r>
-              <w:rPr>
-                <w:rFonts w:ascii="Calibri" w:eastAsia="Times New Roman" w:hAnsi="Calibri" w:cs="Calibri"/>
-                <w:color w:val="000000"/>
-                <w:lang w:eastAsia="it-IT"/>
-              </w:rPr>
-              <w:t>7</w:t>
-            </w:r>
-          </w:p>
-        </w:tc>
-        <w:tc>
-          <w:tcPr>
-            <w:tcW w:w="0" w:type="auto"/>
-            <w:tcBorders>
-              <w:top w:val="single" w:sz="8" w:space="0" w:color="000000"/>
-              <w:left w:val="single" w:sz="8" w:space="0" w:color="000000"/>
-              <w:bottom w:val="single" w:sz="8" w:space="0" w:color="000000"/>
-              <w:right w:val="single" w:sz="8" w:space="0" w:color="000000"/>
-            </w:tcBorders>
-            <w:tcMar>
-              <w:top w:w="100" w:type="dxa"/>
-              <w:left w:w="100" w:type="dxa"/>
-              <w:bottom w:w="100" w:type="dxa"/>
-              <w:right w:w="100" w:type="dxa"/>
-            </w:tcMar>
-            <w:hideMark/>
-          </w:tcPr>
-          <w:p>
-            <w:pPr>
-              <w:spacing w:after="0" w:line="240" w:lineRule="auto"/>
-              <w:rPr>
-                <w:rFonts w:ascii="Times New Roman" w:eastAsia="Times New Roman" w:hAnsi="Times New Roman" w:cs="Times New Roman"/>
-                <w:sz w:val="24"/>
-                <w:szCs w:val="24"/>
-                <w:lang w:val="en-US" w:eastAsia="it-IT"/>
-              </w:rPr>
-            </w:pPr>
-            <w:r>
-              <w:rPr>
-                <w:rFonts w:ascii="Calibri" w:eastAsia="Times New Roman" w:hAnsi="Calibri" w:cs="Calibri"/>
-                <w:color w:val="000000"/>
-                <w:lang w:val="en-US" w:eastAsia="it-IT"/>
-              </w:rPr>
-              <w:t>I want to be able to undo operations an unlimited number of times </w:t>
-            </w:r>
-          </w:p>
-          <w:p>
-            <w:pPr>
-              <w:spacing w:after="0" w:line="240" w:lineRule="auto"/>
-              <w:rPr>
-                <w:rFonts w:ascii="Times New Roman" w:eastAsia="Times New Roman" w:hAnsi="Times New Roman" w:cs="Times New Roman"/>
-                <w:sz w:val="24"/>
-                <w:szCs w:val="24"/>
-                <w:lang w:val="en-US" w:eastAsia="it-IT"/>
-              </w:rPr>
-            </w:pPr>
-            <w:r>
-              <w:rPr>
-                <w:rFonts w:ascii="Calibri" w:eastAsia="Times New Roman" w:hAnsi="Calibri" w:cs="Calibri"/>
-                <w:color w:val="000000"/>
-                <w:lang w:val="en-US" w:eastAsia="it-IT"/>
-              </w:rPr>
               <w:t xml:space="preserve">in order to be able to </w:t>
             </w:r>
             <w:r>
@@ -4365,6 +4389,7 @@
                 <w:color w:val="000000"/>
                 <w:lang w:eastAsia="it-IT"/>
               </w:rPr>
+              <w:lastRenderedPageBreak/>
               <w:t>5</w:t>
             </w:r>
           </w:p>
@@ -4458,6 +4483,7 @@
                 <w:color w:val="000000"/>
                 <w:lang w:val="en-US" w:eastAsia="it-IT"/>
               </w:rPr>
+              <w:lastRenderedPageBreak/>
               <w:t>when I click N times the “undo command” </w:t>
             </w:r>
           </w:p>
@@ -4516,6 +4542,7 @@
                 <w:color w:val="000000"/>
                 <w:lang w:eastAsia="it-IT"/>
               </w:rPr>
+              <w:lastRenderedPageBreak/>
               <w:t>1</w:t>
             </w:r>
             <w:r>
@@ -7066,7 +7093,6 @@
                 <w:color w:val="000000"/>
                 <w:lang w:val="en-US" w:eastAsia="it-IT"/>
               </w:rPr>
-              <w:lastRenderedPageBreak/>
               <w:t>in order to “stretch” it vertically</w:t>
             </w:r>
           </w:p>
@@ -7104,7 +7130,6 @@
                 <w:color w:val="000000"/>
                 <w:lang w:eastAsia="it-IT"/>
               </w:rPr>
-              <w:lastRenderedPageBreak/>
               <w:t>8</w:t>
             </w:r>
           </w:p>
@@ -7202,6 +7227,7 @@
                 <w:color w:val="000000"/>
                 <w:lang w:eastAsia="it-IT"/>
               </w:rPr>
+              <w:lastRenderedPageBreak/>
               <w:t>3</w:t>
             </w:r>
             <w:r>

</xml_diff>

<commit_message>
Documentation and some fix
</commit_message>
<xml_diff>
--- a/Documents/Product_Backlog.docx
+++ b/Documents/Product_Backlog.docx
@@ -102,10 +102,10 @@
       </w:tblPr>
       <w:tblGrid>
         <w:gridCol w:w="473"/>
-        <w:gridCol w:w="4075"/>
+        <w:gridCol w:w="3288"/>
         <w:gridCol w:w="858"/>
         <w:gridCol w:w="415"/>
-        <w:gridCol w:w="3797"/>
+        <w:gridCol w:w="4584"/>
       </w:tblGrid>
       <w:tr>
         <w:tc>
@@ -209,6 +209,7 @@
                 <w:lang w:eastAsia="it-IT"/>
               </w:rPr>
             </w:pPr>
+            <w:proofErr w:type="spellStart"/>
             <w:r>
               <w:rPr>
                 <w:rFonts w:ascii="Calibri" w:eastAsia="Times New Roman" w:hAnsi="Calibri" w:cs="Calibri"/>
@@ -217,6 +218,7 @@
               </w:rPr>
               <w:t>Priority</w:t>
             </w:r>
+            <w:proofErr w:type="spellEnd"/>
           </w:p>
         </w:tc>
         <w:tc>
@@ -283,14 +285,34 @@
                 <w:lang w:eastAsia="it-IT"/>
               </w:rPr>
             </w:pPr>
-            <w:r>
-              <w:rPr>
-                <w:rFonts w:ascii="Calibri" w:eastAsia="Times New Roman" w:hAnsi="Calibri" w:cs="Calibri"/>
-                <w:color w:val="000000"/>
-                <w:lang w:eastAsia="it-IT"/>
-              </w:rPr>
-              <w:t>Acceptance Criteria</w:t>
-            </w:r>
+            <w:proofErr w:type="spellStart"/>
+            <w:r>
+              <w:rPr>
+                <w:rFonts w:ascii="Calibri" w:eastAsia="Times New Roman" w:hAnsi="Calibri" w:cs="Calibri"/>
+                <w:color w:val="000000"/>
+                <w:lang w:eastAsia="it-IT"/>
+              </w:rPr>
+              <w:t>Acceptance</w:t>
+            </w:r>
+            <w:proofErr w:type="spellEnd"/>
+            <w:r>
+              <w:rPr>
+                <w:rFonts w:ascii="Calibri" w:eastAsia="Times New Roman" w:hAnsi="Calibri" w:cs="Calibri"/>
+                <w:color w:val="000000"/>
+                <w:lang w:eastAsia="it-IT"/>
+              </w:rPr>
+              <w:t xml:space="preserve"> </w:t>
+            </w:r>
+            <w:proofErr w:type="spellStart"/>
+            <w:r>
+              <w:rPr>
+                <w:rFonts w:ascii="Calibri" w:eastAsia="Times New Roman" w:hAnsi="Calibri" w:cs="Calibri"/>
+                <w:color w:val="000000"/>
+                <w:lang w:eastAsia="it-IT"/>
+              </w:rPr>
+              <w:t>Criteria</w:t>
+            </w:r>
+            <w:proofErr w:type="spellEnd"/>
           </w:p>
         </w:tc>
       </w:tr>
@@ -1771,6 +1793,14 @@
                 <w:lang w:val="en-US" w:eastAsia="it-IT"/>
               </w:rPr>
             </w:pPr>
+            <w:r>
+              <w:rPr>
+                <w:rFonts w:ascii="Calibri" w:eastAsia="Times New Roman" w:hAnsi="Calibri" w:cs="Calibri"/>
+                <w:color w:val="000000"/>
+                <w:lang w:val="en-US" w:eastAsia="it-IT"/>
+              </w:rPr>
+              <w:t>Given a “clear” button, when it’s clicked appears an alert who asks if you want really to clear, if confirmed then all the shapes inserted in the drawing window will be deleted.</w:t>
+            </w:r>
           </w:p>
         </w:tc>
       </w:tr>
@@ -1811,157 +1841,157 @@
                 <w:color w:val="000000"/>
                 <w:lang w:eastAsia="it-IT"/>
               </w:rPr>
+              <w:t>7</w:t>
+            </w:r>
+          </w:p>
+        </w:tc>
+        <w:tc>
+          <w:tcPr>
+            <w:tcW w:w="0" w:type="auto"/>
+            <w:tcBorders>
+              <w:top w:val="single" w:sz="8" w:space="0" w:color="000000"/>
+              <w:left w:val="single" w:sz="8" w:space="0" w:color="000000"/>
+              <w:bottom w:val="single" w:sz="8" w:space="0" w:color="000000"/>
+              <w:right w:val="single" w:sz="8" w:space="0" w:color="000000"/>
+            </w:tcBorders>
+            <w:tcMar>
+              <w:top w:w="100" w:type="dxa"/>
+              <w:left w:w="100" w:type="dxa"/>
+              <w:bottom w:w="100" w:type="dxa"/>
+              <w:right w:w="100" w:type="dxa"/>
+            </w:tcMar>
+            <w:hideMark/>
+          </w:tcPr>
+          <w:p>
+            <w:pPr>
+              <w:spacing w:after="0" w:line="240" w:lineRule="auto"/>
+              <w:rPr>
+                <w:rFonts w:ascii="Calibri" w:eastAsia="Times New Roman" w:hAnsi="Calibri" w:cs="Calibri"/>
+                <w:color w:val="000000"/>
+                <w:lang w:val="en-US" w:eastAsia="it-IT"/>
+              </w:rPr>
+            </w:pPr>
+            <w:r>
+              <w:rPr>
+                <w:rFonts w:ascii="Calibri" w:eastAsia="Times New Roman" w:hAnsi="Calibri" w:cs="Calibri"/>
+                <w:color w:val="000000"/>
+                <w:lang w:val="en-US" w:eastAsia="it-IT"/>
+              </w:rPr>
+              <w:t>I want to select a shape</w:t>
+            </w:r>
+          </w:p>
+          <w:p>
+            <w:pPr>
+              <w:spacing w:after="0" w:line="240" w:lineRule="auto"/>
+              <w:rPr>
+                <w:rFonts w:ascii="Times New Roman" w:eastAsia="Times New Roman" w:hAnsi="Times New Roman" w:cs="Times New Roman"/>
+                <w:sz w:val="24"/>
+                <w:szCs w:val="24"/>
+                <w:lang w:val="en-US" w:eastAsia="it-IT"/>
+              </w:rPr>
+            </w:pPr>
+          </w:p>
+          <w:p>
+            <w:pPr>
+              <w:spacing w:after="0" w:line="240" w:lineRule="auto"/>
+              <w:rPr>
+                <w:rFonts w:ascii="Times New Roman" w:eastAsia="Times New Roman" w:hAnsi="Times New Roman" w:cs="Times New Roman"/>
+                <w:sz w:val="24"/>
+                <w:szCs w:val="24"/>
+                <w:lang w:val="en-US" w:eastAsia="it-IT"/>
+              </w:rPr>
+            </w:pPr>
+          </w:p>
+          <w:p>
+            <w:pPr>
+              <w:spacing w:after="0" w:line="240" w:lineRule="auto"/>
+              <w:rPr>
+                <w:rFonts w:ascii="Times New Roman" w:eastAsia="Times New Roman" w:hAnsi="Times New Roman" w:cs="Times New Roman"/>
+                <w:sz w:val="24"/>
+                <w:szCs w:val="24"/>
+                <w:lang w:val="en-US" w:eastAsia="it-IT"/>
+              </w:rPr>
+            </w:pPr>
+          </w:p>
+          <w:p>
+            <w:pPr>
+              <w:spacing w:after="0" w:line="240" w:lineRule="auto"/>
+              <w:rPr>
+                <w:rFonts w:ascii="Times New Roman" w:eastAsia="Times New Roman" w:hAnsi="Times New Roman" w:cs="Times New Roman"/>
+                <w:sz w:val="24"/>
+                <w:szCs w:val="24"/>
+                <w:lang w:val="en-US" w:eastAsia="it-IT"/>
+              </w:rPr>
+            </w:pPr>
+          </w:p>
+          <w:p>
+            <w:pPr>
+              <w:spacing w:after="0" w:line="240" w:lineRule="auto"/>
+              <w:rPr>
+                <w:rFonts w:ascii="Times New Roman" w:eastAsia="Times New Roman" w:hAnsi="Times New Roman" w:cs="Times New Roman"/>
+                <w:sz w:val="24"/>
+                <w:szCs w:val="24"/>
+                <w:lang w:val="en-US" w:eastAsia="it-IT"/>
+              </w:rPr>
+            </w:pPr>
+          </w:p>
+          <w:p>
+            <w:pPr>
+              <w:spacing w:after="0" w:line="240" w:lineRule="auto"/>
+              <w:rPr>
+                <w:rFonts w:ascii="Times New Roman" w:eastAsia="Times New Roman" w:hAnsi="Times New Roman" w:cs="Times New Roman"/>
+                <w:sz w:val="24"/>
+                <w:szCs w:val="24"/>
+                <w:lang w:val="en-US" w:eastAsia="it-IT"/>
+              </w:rPr>
+            </w:pPr>
+          </w:p>
+          <w:p>
+            <w:pPr>
+              <w:spacing w:after="0" w:line="240" w:lineRule="auto"/>
+              <w:rPr>
+                <w:rFonts w:ascii="Times New Roman" w:eastAsia="Times New Roman" w:hAnsi="Times New Roman" w:cs="Times New Roman"/>
+                <w:sz w:val="24"/>
+                <w:szCs w:val="24"/>
+                <w:lang w:val="en-US" w:eastAsia="it-IT"/>
+              </w:rPr>
+            </w:pPr>
+          </w:p>
+        </w:tc>
+        <w:tc>
+          <w:tcPr>
+            <w:tcW w:w="0" w:type="auto"/>
+            <w:tcBorders>
+              <w:top w:val="single" w:sz="8" w:space="0" w:color="000000"/>
+              <w:left w:val="single" w:sz="8" w:space="0" w:color="000000"/>
+              <w:bottom w:val="single" w:sz="8" w:space="0" w:color="000000"/>
+              <w:right w:val="single" w:sz="8" w:space="0" w:color="000000"/>
+            </w:tcBorders>
+            <w:tcMar>
+              <w:top w:w="100" w:type="dxa"/>
+              <w:left w:w="100" w:type="dxa"/>
+              <w:bottom w:w="100" w:type="dxa"/>
+              <w:right w:w="100" w:type="dxa"/>
+            </w:tcMar>
+            <w:hideMark/>
+          </w:tcPr>
+          <w:p>
+            <w:pPr>
+              <w:spacing w:after="0" w:line="240" w:lineRule="auto"/>
+              <w:rPr>
+                <w:rFonts w:ascii="Times New Roman" w:eastAsia="Times New Roman" w:hAnsi="Times New Roman" w:cs="Times New Roman"/>
+                <w:sz w:val="24"/>
+                <w:szCs w:val="24"/>
+                <w:lang w:eastAsia="it-IT"/>
+              </w:rPr>
+            </w:pPr>
+            <w:r>
+              <w:rPr>
+                <w:rFonts w:ascii="Calibri" w:eastAsia="Times New Roman" w:hAnsi="Calibri" w:cs="Calibri"/>
+                <w:color w:val="000000"/>
+                <w:lang w:eastAsia="it-IT"/>
+              </w:rPr>
               <w:lastRenderedPageBreak/>
-              <w:t>7</w:t>
-            </w:r>
-          </w:p>
-        </w:tc>
-        <w:tc>
-          <w:tcPr>
-            <w:tcW w:w="0" w:type="auto"/>
-            <w:tcBorders>
-              <w:top w:val="single" w:sz="8" w:space="0" w:color="000000"/>
-              <w:left w:val="single" w:sz="8" w:space="0" w:color="000000"/>
-              <w:bottom w:val="single" w:sz="8" w:space="0" w:color="000000"/>
-              <w:right w:val="single" w:sz="8" w:space="0" w:color="000000"/>
-            </w:tcBorders>
-            <w:tcMar>
-              <w:top w:w="100" w:type="dxa"/>
-              <w:left w:w="100" w:type="dxa"/>
-              <w:bottom w:w="100" w:type="dxa"/>
-              <w:right w:w="100" w:type="dxa"/>
-            </w:tcMar>
-            <w:hideMark/>
-          </w:tcPr>
-          <w:p>
-            <w:pPr>
-              <w:spacing w:after="0" w:line="240" w:lineRule="auto"/>
-              <w:rPr>
-                <w:rFonts w:ascii="Calibri" w:eastAsia="Times New Roman" w:hAnsi="Calibri" w:cs="Calibri"/>
-                <w:color w:val="000000"/>
-                <w:lang w:val="en-US" w:eastAsia="it-IT"/>
-              </w:rPr>
-            </w:pPr>
-            <w:r>
-              <w:rPr>
-                <w:rFonts w:ascii="Calibri" w:eastAsia="Times New Roman" w:hAnsi="Calibri" w:cs="Calibri"/>
-                <w:color w:val="000000"/>
-                <w:lang w:val="en-US" w:eastAsia="it-IT"/>
-              </w:rPr>
-              <w:t>I want to select a shape</w:t>
-            </w:r>
-          </w:p>
-          <w:p>
-            <w:pPr>
-              <w:spacing w:after="0" w:line="240" w:lineRule="auto"/>
-              <w:rPr>
-                <w:rFonts w:ascii="Times New Roman" w:eastAsia="Times New Roman" w:hAnsi="Times New Roman" w:cs="Times New Roman"/>
-                <w:sz w:val="24"/>
-                <w:szCs w:val="24"/>
-                <w:lang w:val="en-US" w:eastAsia="it-IT"/>
-              </w:rPr>
-            </w:pPr>
-          </w:p>
-          <w:p>
-            <w:pPr>
-              <w:spacing w:after="0" w:line="240" w:lineRule="auto"/>
-              <w:rPr>
-                <w:rFonts w:ascii="Times New Roman" w:eastAsia="Times New Roman" w:hAnsi="Times New Roman" w:cs="Times New Roman"/>
-                <w:sz w:val="24"/>
-                <w:szCs w:val="24"/>
-                <w:lang w:val="en-US" w:eastAsia="it-IT"/>
-              </w:rPr>
-            </w:pPr>
-          </w:p>
-          <w:p>
-            <w:pPr>
-              <w:spacing w:after="0" w:line="240" w:lineRule="auto"/>
-              <w:rPr>
-                <w:rFonts w:ascii="Times New Roman" w:eastAsia="Times New Roman" w:hAnsi="Times New Roman" w:cs="Times New Roman"/>
-                <w:sz w:val="24"/>
-                <w:szCs w:val="24"/>
-                <w:lang w:val="en-US" w:eastAsia="it-IT"/>
-              </w:rPr>
-            </w:pPr>
-          </w:p>
-          <w:p>
-            <w:pPr>
-              <w:spacing w:after="0" w:line="240" w:lineRule="auto"/>
-              <w:rPr>
-                <w:rFonts w:ascii="Times New Roman" w:eastAsia="Times New Roman" w:hAnsi="Times New Roman" w:cs="Times New Roman"/>
-                <w:sz w:val="24"/>
-                <w:szCs w:val="24"/>
-                <w:lang w:val="en-US" w:eastAsia="it-IT"/>
-              </w:rPr>
-            </w:pPr>
-          </w:p>
-          <w:p>
-            <w:pPr>
-              <w:spacing w:after="0" w:line="240" w:lineRule="auto"/>
-              <w:rPr>
-                <w:rFonts w:ascii="Times New Roman" w:eastAsia="Times New Roman" w:hAnsi="Times New Roman" w:cs="Times New Roman"/>
-                <w:sz w:val="24"/>
-                <w:szCs w:val="24"/>
-                <w:lang w:val="en-US" w:eastAsia="it-IT"/>
-              </w:rPr>
-            </w:pPr>
-          </w:p>
-          <w:p>
-            <w:pPr>
-              <w:spacing w:after="0" w:line="240" w:lineRule="auto"/>
-              <w:rPr>
-                <w:rFonts w:ascii="Times New Roman" w:eastAsia="Times New Roman" w:hAnsi="Times New Roman" w:cs="Times New Roman"/>
-                <w:sz w:val="24"/>
-                <w:szCs w:val="24"/>
-                <w:lang w:val="en-US" w:eastAsia="it-IT"/>
-              </w:rPr>
-            </w:pPr>
-          </w:p>
-          <w:p>
-            <w:pPr>
-              <w:spacing w:after="0" w:line="240" w:lineRule="auto"/>
-              <w:rPr>
-                <w:rFonts w:ascii="Times New Roman" w:eastAsia="Times New Roman" w:hAnsi="Times New Roman" w:cs="Times New Roman"/>
-                <w:sz w:val="24"/>
-                <w:szCs w:val="24"/>
-                <w:lang w:val="en-US" w:eastAsia="it-IT"/>
-              </w:rPr>
-            </w:pPr>
-          </w:p>
-        </w:tc>
-        <w:tc>
-          <w:tcPr>
-            <w:tcW w:w="0" w:type="auto"/>
-            <w:tcBorders>
-              <w:top w:val="single" w:sz="8" w:space="0" w:color="000000"/>
-              <w:left w:val="single" w:sz="8" w:space="0" w:color="000000"/>
-              <w:bottom w:val="single" w:sz="8" w:space="0" w:color="000000"/>
-              <w:right w:val="single" w:sz="8" w:space="0" w:color="000000"/>
-            </w:tcBorders>
-            <w:tcMar>
-              <w:top w:w="100" w:type="dxa"/>
-              <w:left w:w="100" w:type="dxa"/>
-              <w:bottom w:w="100" w:type="dxa"/>
-              <w:right w:w="100" w:type="dxa"/>
-            </w:tcMar>
-            <w:hideMark/>
-          </w:tcPr>
-          <w:p>
-            <w:pPr>
-              <w:spacing w:after="0" w:line="240" w:lineRule="auto"/>
-              <w:rPr>
-                <w:rFonts w:ascii="Times New Roman" w:eastAsia="Times New Roman" w:hAnsi="Times New Roman" w:cs="Times New Roman"/>
-                <w:sz w:val="24"/>
-                <w:szCs w:val="24"/>
-                <w:lang w:eastAsia="it-IT"/>
-              </w:rPr>
-            </w:pPr>
-            <w:r>
-              <w:rPr>
-                <w:rFonts w:ascii="Calibri" w:eastAsia="Times New Roman" w:hAnsi="Calibri" w:cs="Calibri"/>
-                <w:color w:val="000000"/>
-                <w:lang w:eastAsia="it-IT"/>
-              </w:rPr>
               <w:t>2</w:t>
             </w:r>
           </w:p>
@@ -2114,6 +2144,7 @@
                 <w:color w:val="000000"/>
                 <w:lang w:eastAsia="it-IT"/>
               </w:rPr>
+              <w:lastRenderedPageBreak/>
               <w:t>8</w:t>
             </w:r>
           </w:p>
@@ -3347,6 +3378,7 @@
                 <w:lang w:eastAsia="it-IT"/>
               </w:rPr>
             </w:pPr>
+            <w:proofErr w:type="spellStart"/>
             <w:r>
               <w:rPr>
                 <w:rFonts w:eastAsia="Times New Roman" w:cstheme="minorHAnsi"/>
@@ -3359,8 +3391,41 @@
                 <w:rFonts w:eastAsia="Times New Roman" w:cstheme="minorHAnsi"/>
                 <w:lang w:eastAsia="it-IT"/>
               </w:rPr>
-              <w:t>iven a selected shape</w:t>
-            </w:r>
+              <w:t>iven</w:t>
+            </w:r>
+            <w:proofErr w:type="spellEnd"/>
+            <w:r>
+              <w:rPr>
+                <w:rFonts w:eastAsia="Times New Roman" w:cstheme="minorHAnsi"/>
+                <w:lang w:eastAsia="it-IT"/>
+              </w:rPr>
+              <w:t xml:space="preserve"> a </w:t>
+            </w:r>
+            <w:proofErr w:type="spellStart"/>
+            <w:r>
+              <w:rPr>
+                <w:rFonts w:eastAsia="Times New Roman" w:cstheme="minorHAnsi"/>
+                <w:lang w:eastAsia="it-IT"/>
+              </w:rPr>
+              <w:t>selected</w:t>
+            </w:r>
+            <w:proofErr w:type="spellEnd"/>
+            <w:r>
+              <w:rPr>
+                <w:rFonts w:eastAsia="Times New Roman" w:cstheme="minorHAnsi"/>
+                <w:lang w:eastAsia="it-IT"/>
+              </w:rPr>
+              <w:t xml:space="preserve"> </w:t>
+            </w:r>
+            <w:proofErr w:type="spellStart"/>
+            <w:r>
+              <w:rPr>
+                <w:rFonts w:eastAsia="Times New Roman" w:cstheme="minorHAnsi"/>
+                <w:lang w:eastAsia="it-IT"/>
+              </w:rPr>
+              <w:t>shape</w:t>
+            </w:r>
+            <w:proofErr w:type="spellEnd"/>
           </w:p>
           <w:p>
             <w:pPr>
@@ -3419,7 +3484,25 @@
                 <w:color w:val="000000"/>
                 <w:lang w:val="en-US" w:eastAsia="it-IT"/>
               </w:rPr>
-              <w:t>recolored with the colors present in the colors options</w:t>
+              <w:t xml:space="preserve">recolored with the colors present in the </w:t>
+            </w:r>
+            <w:proofErr w:type="gramStart"/>
+            <w:r>
+              <w:rPr>
+                <w:rFonts w:ascii="Calibri" w:eastAsia="Times New Roman" w:hAnsi="Calibri" w:cs="Calibri"/>
+                <w:color w:val="000000"/>
+                <w:lang w:val="en-US" w:eastAsia="it-IT"/>
+              </w:rPr>
+              <w:t>colors</w:t>
+            </w:r>
+            <w:proofErr w:type="gramEnd"/>
+            <w:r>
+              <w:rPr>
+                <w:rFonts w:ascii="Calibri" w:eastAsia="Times New Roman" w:hAnsi="Calibri" w:cs="Calibri"/>
+                <w:color w:val="000000"/>
+                <w:lang w:val="en-US" w:eastAsia="it-IT"/>
+              </w:rPr>
+              <w:t xml:space="preserve"> options</w:t>
             </w:r>
           </w:p>
         </w:tc>
@@ -3884,12 +3967,225 @@
             <w:pPr>
               <w:spacing w:after="0" w:line="240" w:lineRule="auto"/>
               <w:rPr>
-                <w:rFonts w:ascii="Times New Roman" w:eastAsia="Times New Roman" w:hAnsi="Times New Roman" w:cs="Times New Roman"/>
-                <w:sz w:val="24"/>
-                <w:szCs w:val="24"/>
-                <w:lang w:eastAsia="it-IT"/>
-              </w:rPr>
-            </w:pPr>
+                <w:rFonts w:eastAsia="Times New Roman" w:cstheme="minorHAnsi"/>
+                <w:lang w:eastAsia="it-IT"/>
+              </w:rPr>
+            </w:pPr>
+            <w:r>
+              <w:rPr>
+                <w:rFonts w:eastAsia="Times New Roman" w:cstheme="minorHAnsi"/>
+                <w:lang w:eastAsia="it-IT"/>
+              </w:rPr>
+              <w:t xml:space="preserve">Given a </w:t>
+            </w:r>
+            <w:proofErr w:type="spellStart"/>
+            <w:r>
+              <w:rPr>
+                <w:rFonts w:eastAsia="Times New Roman" w:cstheme="minorHAnsi"/>
+                <w:lang w:eastAsia="it-IT"/>
+              </w:rPr>
+              <w:t>selected</w:t>
+            </w:r>
+            <w:proofErr w:type="spellEnd"/>
+            <w:r>
+              <w:rPr>
+                <w:rFonts w:eastAsia="Times New Roman" w:cstheme="minorHAnsi"/>
+                <w:lang w:eastAsia="it-IT"/>
+              </w:rPr>
+              <w:t xml:space="preserve"> </w:t>
+            </w:r>
+            <w:proofErr w:type="spellStart"/>
+            <w:r>
+              <w:rPr>
+                <w:rFonts w:eastAsia="Times New Roman" w:cstheme="minorHAnsi"/>
+                <w:lang w:eastAsia="it-IT"/>
+              </w:rPr>
+              <w:t>shape</w:t>
+            </w:r>
+            <w:proofErr w:type="spellEnd"/>
+            <w:r>
+              <w:rPr>
+                <w:rFonts w:eastAsia="Times New Roman" w:cstheme="minorHAnsi"/>
+                <w:lang w:eastAsia="it-IT"/>
+              </w:rPr>
+              <w:t xml:space="preserve">, </w:t>
+            </w:r>
+            <w:proofErr w:type="spellStart"/>
+            <w:r>
+              <w:rPr>
+                <w:rFonts w:eastAsia="Times New Roman" w:cstheme="minorHAnsi"/>
+                <w:lang w:eastAsia="it-IT"/>
+              </w:rPr>
+              <w:t>when</w:t>
+            </w:r>
+            <w:proofErr w:type="spellEnd"/>
+            <w:r>
+              <w:rPr>
+                <w:rFonts w:eastAsia="Times New Roman" w:cstheme="minorHAnsi"/>
+                <w:lang w:eastAsia="it-IT"/>
+              </w:rPr>
+              <w:t xml:space="preserve"> </w:t>
+            </w:r>
+            <w:proofErr w:type="spellStart"/>
+            <w:r>
+              <w:rPr>
+                <w:rFonts w:eastAsia="Times New Roman" w:cstheme="minorHAnsi"/>
+                <w:lang w:eastAsia="it-IT"/>
+              </w:rPr>
+              <w:t>cut</w:t>
+            </w:r>
+            <w:proofErr w:type="spellEnd"/>
+            <w:r>
+              <w:rPr>
+                <w:rFonts w:eastAsia="Times New Roman" w:cstheme="minorHAnsi"/>
+                <w:lang w:eastAsia="it-IT"/>
+              </w:rPr>
+              <w:t xml:space="preserve"> option </w:t>
+            </w:r>
+            <w:proofErr w:type="spellStart"/>
+            <w:r>
+              <w:rPr>
+                <w:rFonts w:eastAsia="Times New Roman" w:cstheme="minorHAnsi"/>
+                <w:lang w:eastAsia="it-IT"/>
+              </w:rPr>
+              <w:t>is</w:t>
+            </w:r>
+            <w:proofErr w:type="spellEnd"/>
+            <w:r>
+              <w:rPr>
+                <w:rFonts w:eastAsia="Times New Roman" w:cstheme="minorHAnsi"/>
+                <w:lang w:eastAsia="it-IT"/>
+              </w:rPr>
+              <w:t xml:space="preserve"> </w:t>
+            </w:r>
+            <w:proofErr w:type="spellStart"/>
+            <w:r>
+              <w:rPr>
+                <w:rFonts w:eastAsia="Times New Roman" w:cstheme="minorHAnsi"/>
+                <w:lang w:eastAsia="it-IT"/>
+              </w:rPr>
+              <w:t>clicked</w:t>
+            </w:r>
+            <w:proofErr w:type="spellEnd"/>
+            <w:r>
+              <w:rPr>
+                <w:rFonts w:eastAsia="Times New Roman" w:cstheme="minorHAnsi"/>
+                <w:lang w:eastAsia="it-IT"/>
+              </w:rPr>
+              <w:t xml:space="preserve"> </w:t>
+            </w:r>
+            <w:proofErr w:type="spellStart"/>
+            <w:r>
+              <w:rPr>
+                <w:rFonts w:eastAsia="Times New Roman" w:cstheme="minorHAnsi"/>
+                <w:lang w:eastAsia="it-IT"/>
+              </w:rPr>
+              <w:t>then</w:t>
+            </w:r>
+            <w:proofErr w:type="spellEnd"/>
+            <w:r>
+              <w:rPr>
+                <w:rFonts w:eastAsia="Times New Roman" w:cstheme="minorHAnsi"/>
+                <w:lang w:eastAsia="it-IT"/>
+              </w:rPr>
+              <w:t xml:space="preserve"> the </w:t>
+            </w:r>
+            <w:proofErr w:type="spellStart"/>
+            <w:r>
+              <w:rPr>
+                <w:rFonts w:eastAsia="Times New Roman" w:cstheme="minorHAnsi"/>
+                <w:lang w:eastAsia="it-IT"/>
+              </w:rPr>
+              <w:t>shape</w:t>
+            </w:r>
+            <w:proofErr w:type="spellEnd"/>
+            <w:r>
+              <w:rPr>
+                <w:rFonts w:eastAsia="Times New Roman" w:cstheme="minorHAnsi"/>
+                <w:lang w:eastAsia="it-IT"/>
+              </w:rPr>
+              <w:t xml:space="preserve"> </w:t>
+            </w:r>
+            <w:proofErr w:type="spellStart"/>
+            <w:r>
+              <w:rPr>
+                <w:rFonts w:eastAsia="Times New Roman" w:cstheme="minorHAnsi"/>
+                <w:lang w:eastAsia="it-IT"/>
+              </w:rPr>
+              <w:t>is</w:t>
+            </w:r>
+            <w:proofErr w:type="spellEnd"/>
+            <w:r>
+              <w:rPr>
+                <w:rFonts w:eastAsia="Times New Roman" w:cstheme="minorHAnsi"/>
+                <w:lang w:eastAsia="it-IT"/>
+              </w:rPr>
+              <w:t xml:space="preserve"> </w:t>
+            </w:r>
+            <w:proofErr w:type="spellStart"/>
+            <w:r>
+              <w:rPr>
+                <w:rFonts w:eastAsia="Times New Roman" w:cstheme="minorHAnsi"/>
+                <w:lang w:eastAsia="it-IT"/>
+              </w:rPr>
+              <w:t>deleted</w:t>
+            </w:r>
+            <w:proofErr w:type="spellEnd"/>
+            <w:r>
+              <w:rPr>
+                <w:rFonts w:eastAsia="Times New Roman" w:cstheme="minorHAnsi"/>
+                <w:lang w:eastAsia="it-IT"/>
+              </w:rPr>
+              <w:t xml:space="preserve"> and </w:t>
+            </w:r>
+            <w:proofErr w:type="spellStart"/>
+            <w:r>
+              <w:rPr>
+                <w:rFonts w:eastAsia="Times New Roman" w:cstheme="minorHAnsi"/>
+                <w:lang w:eastAsia="it-IT"/>
+              </w:rPr>
+              <w:t>we</w:t>
+            </w:r>
+            <w:proofErr w:type="spellEnd"/>
+            <w:r>
+              <w:rPr>
+                <w:rFonts w:eastAsia="Times New Roman" w:cstheme="minorHAnsi"/>
+                <w:lang w:eastAsia="it-IT"/>
+              </w:rPr>
+              <w:t xml:space="preserve"> can paste the </w:t>
+            </w:r>
+            <w:proofErr w:type="spellStart"/>
+            <w:r>
+              <w:rPr>
+                <w:rFonts w:eastAsia="Times New Roman" w:cstheme="minorHAnsi"/>
+                <w:lang w:eastAsia="it-IT"/>
+              </w:rPr>
+              <w:t>deleted</w:t>
+            </w:r>
+            <w:proofErr w:type="spellEnd"/>
+            <w:r>
+              <w:rPr>
+                <w:rFonts w:eastAsia="Times New Roman" w:cstheme="minorHAnsi"/>
+                <w:lang w:eastAsia="it-IT"/>
+              </w:rPr>
+              <w:t xml:space="preserve"> </w:t>
+            </w:r>
+            <w:proofErr w:type="spellStart"/>
+            <w:r>
+              <w:rPr>
+                <w:rFonts w:eastAsia="Times New Roman" w:cstheme="minorHAnsi"/>
+                <w:lang w:eastAsia="it-IT"/>
+              </w:rPr>
+              <w:t>shape</w:t>
+            </w:r>
+            <w:proofErr w:type="spellEnd"/>
+            <w:r>
+              <w:rPr>
+                <w:rFonts w:eastAsia="Times New Roman" w:cstheme="minorHAnsi"/>
+                <w:lang w:eastAsia="it-IT"/>
+              </w:rPr>
+              <w:t>.</w:t>
+            </w:r>
           </w:p>
         </w:tc>
       </w:tr>
@@ -4096,6 +4392,187 @@
                 <w:lang w:eastAsia="it-IT"/>
               </w:rPr>
             </w:pPr>
+            <w:r>
+              <w:rPr>
+                <w:rFonts w:eastAsia="Times New Roman" w:cstheme="minorHAnsi"/>
+                <w:lang w:eastAsia="it-IT"/>
+              </w:rPr>
+              <w:t xml:space="preserve">Given a </w:t>
+            </w:r>
+            <w:proofErr w:type="spellStart"/>
+            <w:r>
+              <w:rPr>
+                <w:rFonts w:eastAsia="Times New Roman" w:cstheme="minorHAnsi"/>
+                <w:lang w:eastAsia="it-IT"/>
+              </w:rPr>
+              <w:t>selected</w:t>
+            </w:r>
+            <w:proofErr w:type="spellEnd"/>
+            <w:r>
+              <w:rPr>
+                <w:rFonts w:eastAsia="Times New Roman" w:cstheme="minorHAnsi"/>
+                <w:lang w:eastAsia="it-IT"/>
+              </w:rPr>
+              <w:t xml:space="preserve"> </w:t>
+            </w:r>
+            <w:proofErr w:type="spellStart"/>
+            <w:r>
+              <w:rPr>
+                <w:rFonts w:eastAsia="Times New Roman" w:cstheme="minorHAnsi"/>
+                <w:lang w:eastAsia="it-IT"/>
+              </w:rPr>
+              <w:t>shape</w:t>
+            </w:r>
+            <w:proofErr w:type="spellEnd"/>
+            <w:r>
+              <w:rPr>
+                <w:rFonts w:eastAsia="Times New Roman" w:cstheme="minorHAnsi"/>
+                <w:lang w:eastAsia="it-IT"/>
+              </w:rPr>
+              <w:t xml:space="preserve">, </w:t>
+            </w:r>
+            <w:proofErr w:type="spellStart"/>
+            <w:r>
+              <w:rPr>
+                <w:rFonts w:eastAsia="Times New Roman" w:cstheme="minorHAnsi"/>
+                <w:lang w:eastAsia="it-IT"/>
+              </w:rPr>
+              <w:t>when</w:t>
+            </w:r>
+            <w:proofErr w:type="spellEnd"/>
+            <w:r>
+              <w:rPr>
+                <w:rFonts w:eastAsia="Times New Roman" w:cstheme="minorHAnsi"/>
+                <w:lang w:eastAsia="it-IT"/>
+              </w:rPr>
+              <w:t xml:space="preserve"> </w:t>
+            </w:r>
+            <w:r>
+              <w:rPr>
+                <w:rFonts w:eastAsia="Times New Roman" w:cstheme="minorHAnsi"/>
+                <w:lang w:eastAsia="it-IT"/>
+              </w:rPr>
+              <w:t>copy</w:t>
+            </w:r>
+            <w:r>
+              <w:rPr>
+                <w:rFonts w:eastAsia="Times New Roman" w:cstheme="minorHAnsi"/>
+                <w:lang w:eastAsia="it-IT"/>
+              </w:rPr>
+              <w:t xml:space="preserve"> option </w:t>
+            </w:r>
+            <w:proofErr w:type="spellStart"/>
+            <w:r>
+              <w:rPr>
+                <w:rFonts w:eastAsia="Times New Roman" w:cstheme="minorHAnsi"/>
+                <w:lang w:eastAsia="it-IT"/>
+              </w:rPr>
+              <w:t>is</w:t>
+            </w:r>
+            <w:proofErr w:type="spellEnd"/>
+            <w:r>
+              <w:rPr>
+                <w:rFonts w:eastAsia="Times New Roman" w:cstheme="minorHAnsi"/>
+                <w:lang w:eastAsia="it-IT"/>
+              </w:rPr>
+              <w:t xml:space="preserve"> </w:t>
+            </w:r>
+            <w:proofErr w:type="spellStart"/>
+            <w:r>
+              <w:rPr>
+                <w:rFonts w:eastAsia="Times New Roman" w:cstheme="minorHAnsi"/>
+                <w:lang w:eastAsia="it-IT"/>
+              </w:rPr>
+              <w:t>clicked</w:t>
+            </w:r>
+            <w:proofErr w:type="spellEnd"/>
+            <w:r>
+              <w:rPr>
+                <w:rFonts w:eastAsia="Times New Roman" w:cstheme="minorHAnsi"/>
+                <w:lang w:eastAsia="it-IT"/>
+              </w:rPr>
+              <w:t xml:space="preserve"> </w:t>
+            </w:r>
+            <w:proofErr w:type="spellStart"/>
+            <w:r>
+              <w:rPr>
+                <w:rFonts w:eastAsia="Times New Roman" w:cstheme="minorHAnsi"/>
+                <w:lang w:eastAsia="it-IT"/>
+              </w:rPr>
+              <w:t>then</w:t>
+            </w:r>
+            <w:proofErr w:type="spellEnd"/>
+            <w:r>
+              <w:rPr>
+                <w:rFonts w:eastAsia="Times New Roman" w:cstheme="minorHAnsi"/>
+                <w:lang w:eastAsia="it-IT"/>
+              </w:rPr>
+              <w:t xml:space="preserve"> </w:t>
+            </w:r>
+            <w:proofErr w:type="spellStart"/>
+            <w:r>
+              <w:rPr>
+                <w:rFonts w:eastAsia="Times New Roman" w:cstheme="minorHAnsi"/>
+                <w:lang w:eastAsia="it-IT"/>
+              </w:rPr>
+              <w:t>we</w:t>
+            </w:r>
+            <w:proofErr w:type="spellEnd"/>
+            <w:r>
+              <w:rPr>
+                <w:rFonts w:eastAsia="Times New Roman" w:cstheme="minorHAnsi"/>
+                <w:lang w:eastAsia="it-IT"/>
+              </w:rPr>
+              <w:t xml:space="preserve"> </w:t>
+            </w:r>
+            <w:proofErr w:type="spellStart"/>
+            <w:r>
+              <w:rPr>
+                <w:rFonts w:eastAsia="Times New Roman" w:cstheme="minorHAnsi"/>
+                <w:lang w:eastAsia="it-IT"/>
+              </w:rPr>
+              <w:t>save</w:t>
+            </w:r>
+            <w:proofErr w:type="spellEnd"/>
+            <w:r>
+              <w:rPr>
+                <w:rFonts w:eastAsia="Times New Roman" w:cstheme="minorHAnsi"/>
+                <w:lang w:eastAsia="it-IT"/>
+              </w:rPr>
+              <w:t xml:space="preserve"> a copy of </w:t>
+            </w:r>
+            <w:proofErr w:type="spellStart"/>
+            <w:r>
+              <w:rPr>
+                <w:rFonts w:eastAsia="Times New Roman" w:cstheme="minorHAnsi"/>
+                <w:lang w:eastAsia="it-IT"/>
+              </w:rPr>
+              <w:t>current</w:t>
+            </w:r>
+            <w:proofErr w:type="spellEnd"/>
+            <w:r>
+              <w:rPr>
+                <w:rFonts w:eastAsia="Times New Roman" w:cstheme="minorHAnsi"/>
+                <w:lang w:eastAsia="it-IT"/>
+              </w:rPr>
+              <w:t xml:space="preserve"> </w:t>
+            </w:r>
+            <w:proofErr w:type="spellStart"/>
+            <w:r>
+              <w:rPr>
+                <w:rFonts w:eastAsia="Times New Roman" w:cstheme="minorHAnsi"/>
+                <w:lang w:eastAsia="it-IT"/>
+              </w:rPr>
+              <w:t>shape</w:t>
+            </w:r>
+            <w:proofErr w:type="spellEnd"/>
+            <w:r>
+              <w:rPr>
+                <w:rFonts w:eastAsia="Times New Roman" w:cstheme="minorHAnsi"/>
+                <w:lang w:eastAsia="it-IT"/>
+              </w:rPr>
+              <w:t xml:space="preserve"> in a clip board.</w:t>
+            </w:r>
           </w:p>
         </w:tc>
       </w:tr>
@@ -4302,6 +4779,251 @@
                 <w:lang w:eastAsia="it-IT"/>
               </w:rPr>
             </w:pPr>
+            <w:proofErr w:type="spellStart"/>
+            <w:r>
+              <w:rPr>
+                <w:rFonts w:eastAsia="Times New Roman" w:cstheme="minorHAnsi"/>
+                <w:lang w:eastAsia="it-IT"/>
+              </w:rPr>
+              <w:t>If</w:t>
+            </w:r>
+            <w:proofErr w:type="spellEnd"/>
+            <w:r>
+              <w:rPr>
+                <w:rFonts w:eastAsia="Times New Roman" w:cstheme="minorHAnsi"/>
+                <w:lang w:eastAsia="it-IT"/>
+              </w:rPr>
+              <w:t xml:space="preserve"> </w:t>
+            </w:r>
+            <w:proofErr w:type="spellStart"/>
+            <w:r>
+              <w:rPr>
+                <w:rFonts w:eastAsia="Times New Roman" w:cstheme="minorHAnsi"/>
+                <w:lang w:eastAsia="it-IT"/>
+              </w:rPr>
+              <w:t>there</w:t>
+            </w:r>
+            <w:proofErr w:type="spellEnd"/>
+            <w:r>
+              <w:rPr>
+                <w:rFonts w:eastAsia="Times New Roman" w:cstheme="minorHAnsi"/>
+                <w:lang w:eastAsia="it-IT"/>
+              </w:rPr>
+              <w:t xml:space="preserve"> </w:t>
+            </w:r>
+            <w:proofErr w:type="spellStart"/>
+            <w:r>
+              <w:rPr>
+                <w:rFonts w:eastAsia="Times New Roman" w:cstheme="minorHAnsi"/>
+                <w:lang w:eastAsia="it-IT"/>
+              </w:rPr>
+              <w:t>is</w:t>
+            </w:r>
+            <w:proofErr w:type="spellEnd"/>
+            <w:r>
+              <w:rPr>
+                <w:rFonts w:eastAsia="Times New Roman" w:cstheme="minorHAnsi"/>
+                <w:lang w:eastAsia="it-IT"/>
+              </w:rPr>
+              <w:t xml:space="preserve"> a </w:t>
+            </w:r>
+            <w:proofErr w:type="spellStart"/>
+            <w:r>
+              <w:rPr>
+                <w:rFonts w:eastAsia="Times New Roman" w:cstheme="minorHAnsi"/>
+                <w:lang w:eastAsia="it-IT"/>
+              </w:rPr>
+              <w:t>shape</w:t>
+            </w:r>
+            <w:proofErr w:type="spellEnd"/>
+            <w:r>
+              <w:rPr>
+                <w:rFonts w:eastAsia="Times New Roman" w:cstheme="minorHAnsi"/>
+                <w:lang w:eastAsia="it-IT"/>
+              </w:rPr>
+              <w:t xml:space="preserve"> in a clip board after </w:t>
+            </w:r>
+            <w:proofErr w:type="spellStart"/>
+            <w:r>
+              <w:rPr>
+                <w:rFonts w:eastAsia="Times New Roman" w:cstheme="minorHAnsi"/>
+                <w:lang w:eastAsia="it-IT"/>
+              </w:rPr>
+              <w:t>we</w:t>
+            </w:r>
+            <w:proofErr w:type="spellEnd"/>
+            <w:r>
+              <w:rPr>
+                <w:rFonts w:eastAsia="Times New Roman" w:cstheme="minorHAnsi"/>
+                <w:lang w:eastAsia="it-IT"/>
+              </w:rPr>
+              <w:t xml:space="preserve"> use the copy </w:t>
+            </w:r>
+            <w:proofErr w:type="spellStart"/>
+            <w:r>
+              <w:rPr>
+                <w:rFonts w:eastAsia="Times New Roman" w:cstheme="minorHAnsi"/>
+                <w:lang w:eastAsia="it-IT"/>
+              </w:rPr>
+              <w:t>command</w:t>
+            </w:r>
+            <w:proofErr w:type="spellEnd"/>
+            <w:r>
+              <w:rPr>
+                <w:rFonts w:eastAsia="Times New Roman" w:cstheme="minorHAnsi"/>
+                <w:lang w:eastAsia="it-IT"/>
+              </w:rPr>
+              <w:t xml:space="preserve">, </w:t>
+            </w:r>
+            <w:proofErr w:type="spellStart"/>
+            <w:r>
+              <w:rPr>
+                <w:rFonts w:eastAsia="Times New Roman" w:cstheme="minorHAnsi"/>
+                <w:lang w:eastAsia="it-IT"/>
+              </w:rPr>
+              <w:t>when</w:t>
+            </w:r>
+            <w:proofErr w:type="spellEnd"/>
+            <w:r>
+              <w:rPr>
+                <w:rFonts w:eastAsia="Times New Roman" w:cstheme="minorHAnsi"/>
+                <w:lang w:eastAsia="it-IT"/>
+              </w:rPr>
+              <w:t xml:space="preserve"> </w:t>
+            </w:r>
+            <w:r>
+              <w:rPr>
+                <w:rFonts w:eastAsia="Times New Roman" w:cstheme="minorHAnsi"/>
+                <w:lang w:eastAsia="it-IT"/>
+              </w:rPr>
+              <w:t>paste</w:t>
+            </w:r>
+            <w:r>
+              <w:rPr>
+                <w:rFonts w:eastAsia="Times New Roman" w:cstheme="minorHAnsi"/>
+                <w:lang w:eastAsia="it-IT"/>
+              </w:rPr>
+              <w:t xml:space="preserve"> option </w:t>
+            </w:r>
+            <w:proofErr w:type="spellStart"/>
+            <w:r>
+              <w:rPr>
+                <w:rFonts w:eastAsia="Times New Roman" w:cstheme="minorHAnsi"/>
+                <w:lang w:eastAsia="it-IT"/>
+              </w:rPr>
+              <w:t>is</w:t>
+            </w:r>
+            <w:proofErr w:type="spellEnd"/>
+            <w:r>
+              <w:rPr>
+                <w:rFonts w:eastAsia="Times New Roman" w:cstheme="minorHAnsi"/>
+                <w:lang w:eastAsia="it-IT"/>
+              </w:rPr>
+              <w:t xml:space="preserve"> </w:t>
+            </w:r>
+            <w:proofErr w:type="spellStart"/>
+            <w:r>
+              <w:rPr>
+                <w:rFonts w:eastAsia="Times New Roman" w:cstheme="minorHAnsi"/>
+                <w:lang w:eastAsia="it-IT"/>
+              </w:rPr>
+              <w:t>clicked</w:t>
+            </w:r>
+            <w:proofErr w:type="spellEnd"/>
+            <w:r>
+              <w:rPr>
+                <w:rFonts w:eastAsia="Times New Roman" w:cstheme="minorHAnsi"/>
+                <w:lang w:eastAsia="it-IT"/>
+              </w:rPr>
+              <w:t xml:space="preserve"> </w:t>
+            </w:r>
+            <w:proofErr w:type="spellStart"/>
+            <w:r>
+              <w:rPr>
+                <w:rFonts w:eastAsia="Times New Roman" w:cstheme="minorHAnsi"/>
+                <w:lang w:eastAsia="it-IT"/>
+              </w:rPr>
+              <w:t>then</w:t>
+            </w:r>
+            <w:proofErr w:type="spellEnd"/>
+            <w:r>
+              <w:rPr>
+                <w:rFonts w:eastAsia="Times New Roman" w:cstheme="minorHAnsi"/>
+                <w:lang w:eastAsia="it-IT"/>
+              </w:rPr>
+              <w:t xml:space="preserve"> </w:t>
+            </w:r>
+            <w:r>
+              <w:rPr>
+                <w:rFonts w:eastAsia="Times New Roman" w:cstheme="minorHAnsi"/>
+                <w:lang w:eastAsia="it-IT"/>
+              </w:rPr>
+              <w:t xml:space="preserve">the </w:t>
+            </w:r>
+            <w:proofErr w:type="spellStart"/>
+            <w:r>
+              <w:rPr>
+                <w:rFonts w:eastAsia="Times New Roman" w:cstheme="minorHAnsi"/>
+                <w:lang w:eastAsia="it-IT"/>
+              </w:rPr>
+              <w:t>shape’s</w:t>
+            </w:r>
+            <w:proofErr w:type="spellEnd"/>
+            <w:r>
+              <w:rPr>
+                <w:rFonts w:eastAsia="Times New Roman" w:cstheme="minorHAnsi"/>
+                <w:lang w:eastAsia="it-IT"/>
+              </w:rPr>
+              <w:t xml:space="preserve"> copy </w:t>
+            </w:r>
+            <w:proofErr w:type="spellStart"/>
+            <w:r>
+              <w:rPr>
+                <w:rFonts w:eastAsia="Times New Roman" w:cstheme="minorHAnsi"/>
+                <w:lang w:eastAsia="it-IT"/>
+              </w:rPr>
+              <w:t>is</w:t>
+            </w:r>
+            <w:proofErr w:type="spellEnd"/>
+            <w:r>
+              <w:rPr>
+                <w:rFonts w:eastAsia="Times New Roman" w:cstheme="minorHAnsi"/>
+                <w:lang w:eastAsia="it-IT"/>
+              </w:rPr>
+              <w:t xml:space="preserve"> </w:t>
+            </w:r>
+            <w:proofErr w:type="spellStart"/>
+            <w:r>
+              <w:rPr>
+                <w:rFonts w:eastAsia="Times New Roman" w:cstheme="minorHAnsi"/>
+                <w:lang w:eastAsia="it-IT"/>
+              </w:rPr>
+              <w:t>insert</w:t>
+            </w:r>
+            <w:proofErr w:type="spellEnd"/>
+            <w:r>
+              <w:rPr>
+                <w:rFonts w:eastAsia="Times New Roman" w:cstheme="minorHAnsi"/>
+                <w:lang w:eastAsia="it-IT"/>
+              </w:rPr>
+              <w:t xml:space="preserve"> in the </w:t>
+            </w:r>
+            <w:proofErr w:type="spellStart"/>
+            <w:r>
+              <w:rPr>
+                <w:rFonts w:eastAsia="Times New Roman" w:cstheme="minorHAnsi"/>
+                <w:lang w:eastAsia="it-IT"/>
+              </w:rPr>
+              <w:t>drawing</w:t>
+            </w:r>
+            <w:proofErr w:type="spellEnd"/>
+            <w:r>
+              <w:rPr>
+                <w:rFonts w:eastAsia="Times New Roman" w:cstheme="minorHAnsi"/>
+                <w:lang w:eastAsia="it-IT"/>
+              </w:rPr>
+              <w:t xml:space="preserve"> pane.</w:t>
+            </w:r>
           </w:p>
         </w:tc>
       </w:tr>
@@ -4339,71 +5061,71 @@
                 <w:color w:val="000000"/>
                 <w:lang w:eastAsia="it-IT"/>
               </w:rPr>
+              <w:t>1</w:t>
+            </w:r>
+            <w:r>
+              <w:rPr>
+                <w:rFonts w:ascii="Calibri" w:eastAsia="Times New Roman" w:hAnsi="Calibri" w:cs="Calibri"/>
+                <w:color w:val="000000"/>
+                <w:lang w:eastAsia="it-IT"/>
+              </w:rPr>
+              <w:t>7</w:t>
+            </w:r>
+          </w:p>
+        </w:tc>
+        <w:tc>
+          <w:tcPr>
+            <w:tcW w:w="0" w:type="auto"/>
+            <w:tcBorders>
+              <w:top w:val="single" w:sz="8" w:space="0" w:color="000000"/>
+              <w:left w:val="single" w:sz="8" w:space="0" w:color="000000"/>
+              <w:bottom w:val="single" w:sz="8" w:space="0" w:color="000000"/>
+              <w:right w:val="single" w:sz="8" w:space="0" w:color="000000"/>
+            </w:tcBorders>
+            <w:tcMar>
+              <w:top w:w="100" w:type="dxa"/>
+              <w:left w:w="100" w:type="dxa"/>
+              <w:bottom w:w="100" w:type="dxa"/>
+              <w:right w:w="100" w:type="dxa"/>
+            </w:tcMar>
+            <w:hideMark/>
+          </w:tcPr>
+          <w:p>
+            <w:pPr>
+              <w:spacing w:after="0" w:line="240" w:lineRule="auto"/>
+              <w:rPr>
+                <w:rFonts w:ascii="Times New Roman" w:eastAsia="Times New Roman" w:hAnsi="Times New Roman" w:cs="Times New Roman"/>
+                <w:sz w:val="24"/>
+                <w:szCs w:val="24"/>
+                <w:lang w:val="en-US" w:eastAsia="it-IT"/>
+              </w:rPr>
+            </w:pPr>
+            <w:r>
+              <w:rPr>
+                <w:rFonts w:ascii="Calibri" w:eastAsia="Times New Roman" w:hAnsi="Calibri" w:cs="Calibri"/>
+                <w:color w:val="000000"/>
+                <w:lang w:val="en-US" w:eastAsia="it-IT"/>
+              </w:rPr>
+              <w:t>I want to be able to undo operations an unlimited number of times </w:t>
+            </w:r>
+          </w:p>
+          <w:p>
+            <w:pPr>
+              <w:spacing w:after="0" w:line="240" w:lineRule="auto"/>
+              <w:rPr>
+                <w:rFonts w:ascii="Times New Roman" w:eastAsia="Times New Roman" w:hAnsi="Times New Roman" w:cs="Times New Roman"/>
+                <w:sz w:val="24"/>
+                <w:szCs w:val="24"/>
+                <w:lang w:val="en-US" w:eastAsia="it-IT"/>
+              </w:rPr>
+            </w:pPr>
+            <w:r>
+              <w:rPr>
+                <w:rFonts w:ascii="Calibri" w:eastAsia="Times New Roman" w:hAnsi="Calibri" w:cs="Calibri"/>
+                <w:color w:val="000000"/>
+                <w:lang w:val="en-US" w:eastAsia="it-IT"/>
+              </w:rPr>
               <w:lastRenderedPageBreak/>
-              <w:t>1</w:t>
-            </w:r>
-            <w:r>
-              <w:rPr>
-                <w:rFonts w:ascii="Calibri" w:eastAsia="Times New Roman" w:hAnsi="Calibri" w:cs="Calibri"/>
-                <w:color w:val="000000"/>
-                <w:lang w:eastAsia="it-IT"/>
-              </w:rPr>
-              <w:t>7</w:t>
-            </w:r>
-          </w:p>
-        </w:tc>
-        <w:tc>
-          <w:tcPr>
-            <w:tcW w:w="0" w:type="auto"/>
-            <w:tcBorders>
-              <w:top w:val="single" w:sz="8" w:space="0" w:color="000000"/>
-              <w:left w:val="single" w:sz="8" w:space="0" w:color="000000"/>
-              <w:bottom w:val="single" w:sz="8" w:space="0" w:color="000000"/>
-              <w:right w:val="single" w:sz="8" w:space="0" w:color="000000"/>
-            </w:tcBorders>
-            <w:tcMar>
-              <w:top w:w="100" w:type="dxa"/>
-              <w:left w:w="100" w:type="dxa"/>
-              <w:bottom w:w="100" w:type="dxa"/>
-              <w:right w:w="100" w:type="dxa"/>
-            </w:tcMar>
-            <w:hideMark/>
-          </w:tcPr>
-          <w:p>
-            <w:pPr>
-              <w:spacing w:after="0" w:line="240" w:lineRule="auto"/>
-              <w:rPr>
-                <w:rFonts w:ascii="Times New Roman" w:eastAsia="Times New Roman" w:hAnsi="Times New Roman" w:cs="Times New Roman"/>
-                <w:sz w:val="24"/>
-                <w:szCs w:val="24"/>
-                <w:lang w:val="en-US" w:eastAsia="it-IT"/>
-              </w:rPr>
-            </w:pPr>
-            <w:r>
-              <w:rPr>
-                <w:rFonts w:ascii="Calibri" w:eastAsia="Times New Roman" w:hAnsi="Calibri" w:cs="Calibri"/>
-                <w:color w:val="000000"/>
-                <w:lang w:val="en-US" w:eastAsia="it-IT"/>
-              </w:rPr>
-              <w:t>I want to be able to undo operations an unlimited number of times </w:t>
-            </w:r>
-          </w:p>
-          <w:p>
-            <w:pPr>
-              <w:spacing w:after="0" w:line="240" w:lineRule="auto"/>
-              <w:rPr>
-                <w:rFonts w:ascii="Times New Roman" w:eastAsia="Times New Roman" w:hAnsi="Times New Roman" w:cs="Times New Roman"/>
-                <w:sz w:val="24"/>
-                <w:szCs w:val="24"/>
-                <w:lang w:val="en-US" w:eastAsia="it-IT"/>
-              </w:rPr>
-            </w:pPr>
-            <w:r>
-              <w:rPr>
-                <w:rFonts w:ascii="Calibri" w:eastAsia="Times New Roman" w:hAnsi="Calibri" w:cs="Calibri"/>
-                <w:color w:val="000000"/>
-                <w:lang w:val="en-US" w:eastAsia="it-IT"/>
-              </w:rPr>
               <w:t xml:space="preserve">in order to be able to </w:t>
             </w:r>
             <w:r>
@@ -4461,6 +5183,7 @@
                 <w:color w:val="000000"/>
                 <w:lang w:eastAsia="it-IT"/>
               </w:rPr>
+              <w:lastRenderedPageBreak/>
               <w:t>5</w:t>
             </w:r>
           </w:p>
@@ -6205,7 +6928,7 @@
                 <w:color w:val="000000"/>
                 <w:lang w:val="en-US" w:eastAsia="it-IT"/>
               </w:rPr>
-              <w:t>I want to be able to insert text strings as shape and choose their  size in to place them in the drawing window</w:t>
+              <w:t>I want to be able to insert text strings as shape and choose their size in to place them in the drawing window</w:t>
             </w:r>
           </w:p>
         </w:tc>
@@ -6750,6 +7473,7 @@
                 <w:color w:val="000000"/>
                 <w:lang w:eastAsia="it-IT"/>
               </w:rPr>
+              <w:lastRenderedPageBreak/>
               <w:t>2</w:t>
             </w:r>
             <w:r>
@@ -7212,7 +7936,6 @@
                 <w:color w:val="000000"/>
                 <w:lang w:val="en-US" w:eastAsia="it-IT"/>
               </w:rPr>
-              <w:lastRenderedPageBreak/>
               <w:t>in order to “stretch” it vertically</w:t>
             </w:r>
           </w:p>
@@ -7250,7 +7973,6 @@
                 <w:color w:val="000000"/>
                 <w:lang w:eastAsia="it-IT"/>
               </w:rPr>
-              <w:lastRenderedPageBreak/>
               <w:t>8</w:t>
             </w:r>
           </w:p>
@@ -8496,6 +9218,7 @@
           <w:lang w:val="en-US" w:eastAsia="it-IT"/>
         </w:rPr>
       </w:pPr>
+      <w:proofErr w:type="spellStart"/>
       <w:r>
         <w:rPr>
           <w:rFonts w:ascii="Calibri" w:eastAsia="Times New Roman" w:hAnsi="Calibri" w:cs="Calibri"/>
@@ -8512,13 +9235,50 @@
         </w:rPr>
         <w:t>XML</w:t>
       </w:r>
+      <w:proofErr w:type="spellEnd"/>
       <w:r>
         <w:rPr>
           <w:rFonts w:ascii="Calibri" w:eastAsia="Times New Roman" w:hAnsi="Calibri" w:cs="Calibri"/>
           <w:color w:val="000000"/>
           <w:lang w:val="en-US" w:eastAsia="it-IT"/>
         </w:rPr>
-        <w:t xml:space="preserve"> graphics with SceneBuilder, and Netbeans will be used as the IDE.</w:t>
+        <w:t xml:space="preserve"> graphics with </w:t>
+      </w:r>
+      <w:proofErr w:type="spellStart"/>
+      <w:r>
+        <w:rPr>
+          <w:rFonts w:ascii="Calibri" w:eastAsia="Times New Roman" w:hAnsi="Calibri" w:cs="Calibri"/>
+          <w:color w:val="000000"/>
+          <w:lang w:val="en-US" w:eastAsia="it-IT"/>
+        </w:rPr>
+        <w:t>SceneBuilder</w:t>
+      </w:r>
+      <w:proofErr w:type="spellEnd"/>
+      <w:r>
+        <w:rPr>
+          <w:rFonts w:ascii="Calibri" w:eastAsia="Times New Roman" w:hAnsi="Calibri" w:cs="Calibri"/>
+          <w:color w:val="000000"/>
+          <w:lang w:val="en-US" w:eastAsia="it-IT"/>
+        </w:rPr>
+        <w:t xml:space="preserve">, and </w:t>
+      </w:r>
+      <w:proofErr w:type="spellStart"/>
+      <w:r>
+        <w:rPr>
+          <w:rFonts w:ascii="Calibri" w:eastAsia="Times New Roman" w:hAnsi="Calibri" w:cs="Calibri"/>
+          <w:color w:val="000000"/>
+          <w:lang w:val="en-US" w:eastAsia="it-IT"/>
+        </w:rPr>
+        <w:t>Netbeans</w:t>
+      </w:r>
+      <w:proofErr w:type="spellEnd"/>
+      <w:r>
+        <w:rPr>
+          <w:rFonts w:ascii="Calibri" w:eastAsia="Times New Roman" w:hAnsi="Calibri" w:cs="Calibri"/>
+          <w:color w:val="000000"/>
+          <w:lang w:val="en-US" w:eastAsia="it-IT"/>
+        </w:rPr>
+        <w:t xml:space="preserve"> will be used as the IDE.</w:t>
       </w:r>
     </w:p>
     <w:p>

</xml_diff>